<commit_message>
add form para las plantillas restanttes y borrar las que no usaran
</commit_message>
<xml_diff>
--- a/public/plantillas/Acta de matrimonio eclesiastico.docx
+++ b/public/plantillas/Acta de matrimonio eclesiastico.docx
@@ -201,7 +201,7 @@
             <w:pict>
               <v:rect id="shape_0" ID="Cuadro de texto 2" path="m0,0l-2147483645,0l-2147483645,-2147483646l0,-2147483646xe" fillcolor="white" stroked="f" o:allowincell="f" style="position:absolute;margin-left:164.95pt;margin-top:0.95pt;width:365.65pt;height:41.55pt;mso-wrap-style:square;v-text-anchor:top;mso-position-horizontal:right;mso-position-horizontal-relative:margin" wp14:anchorId="7CB7717C">
                 <v:fill o:detectmouseclick="t" type="solid" color2="black"/>
-                <v:stroke color="#3465a4" weight="9360" joinstyle="miter" endcap="flat"/>
+                <v:stroke color="#3465a4" weight="9360" joinstyle="round" endcap="flat"/>
                 <v:textbox>
                   <w:txbxContent>
                     <w:p>
@@ -613,7 +613,16 @@
           <w:sz w:val="24"/>
           <w:szCs w:val="24"/>
         </w:rPr>
-        <w:t>Nombre completo.</w:t>
+        <w:t>${nombre_1}</w:t>
+      </w:r>
+      <w:r>
+        <w:rPr>
+          <w:rFonts w:cs="Times New Roman" w:ascii="Times New Roman" w:hAnsi="Times New Roman"/>
+          <w:b/>
+          <w:sz w:val="24"/>
+          <w:szCs w:val="24"/>
+        </w:rPr>
+        <w:t>.</w:t>
       </w:r>
     </w:p>
     <w:p>
@@ -641,7 +650,23 @@
           <w:sz w:val="24"/>
           <w:szCs w:val="24"/>
         </w:rPr>
-        <w:t>Ciudad</w:t>
+        <w:t>${c</w:t>
+      </w:r>
+      <w:r>
+        <w:rPr>
+          <w:rFonts w:cs="Times New Roman" w:ascii="Times New Roman" w:hAnsi="Times New Roman"/>
+          <w:sz w:val="24"/>
+          <w:szCs w:val="24"/>
+        </w:rPr>
+        <w:t>iudad_</w:t>
+      </w:r>
+      <w:r>
+        <w:rPr>
+          <w:rFonts w:cs="Times New Roman" w:ascii="Times New Roman" w:hAnsi="Times New Roman"/>
+          <w:sz w:val="24"/>
+          <w:szCs w:val="24"/>
+        </w:rPr>
+        <w:t>1}</w:t>
       </w:r>
     </w:p>
     <w:p>
@@ -692,16 +717,25 @@
           <w:sz w:val="24"/>
           <w:szCs w:val="24"/>
         </w:rPr>
-        <w:t>No</w:t>
-      </w:r>
-      <w:r>
-        <w:rPr>
-          <w:rFonts w:cs="Times New Roman" w:ascii="Times New Roman" w:hAnsi="Times New Roman"/>
-          <w:b/>
-          <w:sz w:val="24"/>
-          <w:szCs w:val="24"/>
-        </w:rPr>
-        <w:t>mbre completo</w:t>
+        <w:t>${n</w:t>
+      </w:r>
+      <w:r>
+        <w:rPr>
+          <w:rFonts w:cs="Times New Roman" w:ascii="Times New Roman" w:hAnsi="Times New Roman"/>
+          <w:b/>
+          <w:sz w:val="24"/>
+          <w:szCs w:val="24"/>
+        </w:rPr>
+        <w:t>ombre_</w:t>
+      </w:r>
+      <w:r>
+        <w:rPr>
+          <w:rFonts w:cs="Times New Roman" w:ascii="Times New Roman" w:hAnsi="Times New Roman"/>
+          <w:b/>
+          <w:sz w:val="24"/>
+          <w:szCs w:val="24"/>
+        </w:rPr>
+        <w:t>2}</w:t>
       </w:r>
     </w:p>
     <w:p>
@@ -727,7 +761,23 @@
           <w:sz w:val="24"/>
           <w:szCs w:val="24"/>
         </w:rPr>
-        <w:t>Ciudad</w:t>
+        <w:t>${c</w:t>
+      </w:r>
+      <w:r>
+        <w:rPr>
+          <w:rFonts w:cs="Times New Roman" w:ascii="Times New Roman" w:hAnsi="Times New Roman"/>
+          <w:sz w:val="24"/>
+          <w:szCs w:val="24"/>
+        </w:rPr>
+        <w:t>iudad_</w:t>
+      </w:r>
+      <w:r>
+        <w:rPr>
+          <w:rFonts w:cs="Times New Roman" w:ascii="Times New Roman" w:hAnsi="Times New Roman"/>
+          <w:sz w:val="24"/>
+          <w:szCs w:val="24"/>
+        </w:rPr>
+        <w:t>2}</w:t>
       </w:r>
     </w:p>
     <w:p>
@@ -805,25 +855,7 @@
           <w:sz w:val="24"/>
           <w:szCs w:val="24"/>
         </w:rPr>
-        <w:t>2</w:t>
-      </w:r>
-      <w:r>
-        <w:rPr>
-          <w:rFonts w:cs="Times New Roman" w:ascii="Times New Roman" w:hAnsi="Times New Roman"/>
-          <w:b/>
-          <w:sz w:val="24"/>
-          <w:szCs w:val="24"/>
-        </w:rPr>
-        <w:t>0XX</w:t>
-      </w:r>
-      <w:r>
-        <w:rPr>
-          <w:rFonts w:cs="Times New Roman" w:ascii="Times New Roman" w:hAnsi="Times New Roman"/>
-          <w:b/>
-          <w:sz w:val="24"/>
-          <w:szCs w:val="24"/>
-        </w:rPr>
-        <w:t xml:space="preserve"> </w:t>
+        <w:t xml:space="preserve">20XX </w:t>
       </w:r>
     </w:p>
     <w:p>
@@ -910,23 +942,15 @@
           <w:sz w:val="24"/>
           <w:szCs w:val="24"/>
         </w:rPr>
-        <w:t>Del  mes de</w:t>
-      </w:r>
-      <w:r>
-        <w:rPr>
-          <w:b/>
-          <w:sz w:val="24"/>
-          <w:szCs w:val="24"/>
-        </w:rPr>
-        <w:t xml:space="preserve"> </w:t>
-      </w:r>
-      <w:r>
-        <w:rPr>
-          <w:b/>
-          <w:sz w:val="24"/>
-          <w:szCs w:val="24"/>
-        </w:rPr>
-        <w:t>Mes</w:t>
+        <w:t>Del mes de</w:t>
+      </w:r>
+      <w:r>
+        <w:rPr>
+          <w:b/>
+          <w:sz w:val="24"/>
+          <w:szCs w:val="24"/>
+        </w:rPr>
+        <w:t xml:space="preserve"> Mes</w:t>
       </w:r>
       <w:r>
         <w:rPr>
@@ -941,15 +965,7 @@
           <w:sz w:val="24"/>
           <w:szCs w:val="24"/>
         </w:rPr>
-        <w:t>202</w:t>
-      </w:r>
-      <w:r>
-        <w:rPr>
-          <w:b/>
-          <w:sz w:val="24"/>
-          <w:szCs w:val="24"/>
-        </w:rPr>
-        <w:t>X</w:t>
+        <w:t>202X</w:t>
       </w:r>
     </w:p>
     <w:p>
@@ -1556,6 +1572,7 @@
     <w:qFormat/>
     <w:pPr>
       <w:widowControl/>
+      <w:suppressAutoHyphens w:val="true"/>
       <w:bidi w:val="0"/>
       <w:spacing w:lineRule="auto" w:line="259" w:before="0" w:after="160"/>
       <w:jc w:val="left"/>
@@ -1711,6 +1728,7 @@
     <w:rsid w:val="00451189"/>
     <w:pPr>
       <w:widowControl/>
+      <w:suppressAutoHyphens w:val="true"/>
       <w:bidi w:val="0"/>
       <w:spacing w:lineRule="auto" w:line="240" w:before="0" w:after="0"/>
       <w:jc w:val="left"/>

</xml_diff>